<commit_message>
Big Oh Cheat Sheet
</commit_message>
<xml_diff>
--- a/exam_reviews/BIG OH CHEAT SHEET.docx
+++ b/exam_reviews/BIG OH CHEAT SHEET.docx
@@ -1185,6 +1185,11 @@
       </w:tr>
     </w:tbl>
     <w:p/>
+    <w:p>
+      <w:r>
+        <w:t>** DISCLAIMER: Please double check this for errors! It’s easy to brainfart while writing big oh’s.</w:t>
+      </w:r>
+    </w:p>
     <w:sectPr>
       <w:headerReference w:type="default" r:id="rId6"/>
       <w:pgSz w:w="12240" w:h="15840"/>

</xml_diff>